<commit_message>
Modified project architecture and add agents.
</commit_message>
<xml_diff>
--- a/Génie Logiciel/Product Backlog.docx
+++ b/Génie Logiciel/Product Backlog.docx
@@ -18,7 +18,7 @@
       <w:tr>
         <w:tc>
           <w:tcPr>
-            <w:tcW w:w="3498" w:type="dxa"/>
+            <w:tcW w:w="2553" w:type="dxa"/>
           </w:tcPr>
           <w:p>
             <w:r>
@@ -28,7 +28,7 @@
         </w:tc>
         <w:tc>
           <w:tcPr>
-            <w:tcW w:w="3498" w:type="dxa"/>
+            <w:tcW w:w="2199" w:type="dxa"/>
           </w:tcPr>
           <w:p>
             <w:r>
@@ -38,7 +38,7 @@
         </w:tc>
         <w:tc>
           <w:tcPr>
-            <w:tcW w:w="3499" w:type="dxa"/>
+            <w:tcW w:w="2103" w:type="dxa"/>
           </w:tcPr>
           <w:p>
             <w:r>
@@ -48,7 +48,7 @@
         </w:tc>
         <w:tc>
           <w:tcPr>
-            <w:tcW w:w="3499" w:type="dxa"/>
+            <w:tcW w:w="2207" w:type="dxa"/>
           </w:tcPr>
           <w:p>
             <w:r>
@@ -60,7 +60,7 @@
       <w:tr>
         <w:tc>
           <w:tcPr>
-            <w:tcW w:w="3498" w:type="dxa"/>
+            <w:tcW w:w="2553" w:type="dxa"/>
           </w:tcPr>
           <w:p>
             <w:r>
@@ -70,7 +70,7 @@
         </w:tc>
         <w:tc>
           <w:tcPr>
-            <w:tcW w:w="3498" w:type="dxa"/>
+            <w:tcW w:w="2199" w:type="dxa"/>
           </w:tcPr>
           <w:p>
             <w:r>
@@ -80,7 +80,7 @@
         </w:tc>
         <w:tc>
           <w:tcPr>
-            <w:tcW w:w="3499" w:type="dxa"/>
+            <w:tcW w:w="2103" w:type="dxa"/>
           </w:tcPr>
           <w:p>
             <w:r>
@@ -90,7 +90,7 @@
         </w:tc>
         <w:tc>
           <w:tcPr>
-            <w:tcW w:w="3499" w:type="dxa"/>
+            <w:tcW w:w="2207" w:type="dxa"/>
           </w:tcPr>
           <w:p>
             <w:r>
@@ -102,7 +102,7 @@
       <w:tr>
         <w:tc>
           <w:tcPr>
-            <w:tcW w:w="3498" w:type="dxa"/>
+            <w:tcW w:w="2553" w:type="dxa"/>
           </w:tcPr>
           <w:p>
             <w:r>
@@ -112,7 +112,7 @@
         </w:tc>
         <w:tc>
           <w:tcPr>
-            <w:tcW w:w="3498" w:type="dxa"/>
+            <w:tcW w:w="2199" w:type="dxa"/>
           </w:tcPr>
           <w:p>
             <w:r>
@@ -122,7 +122,7 @@
         </w:tc>
         <w:tc>
           <w:tcPr>
-            <w:tcW w:w="3499" w:type="dxa"/>
+            <w:tcW w:w="2103" w:type="dxa"/>
           </w:tcPr>
           <w:p>
             <w:r>
@@ -132,7 +132,7 @@
         </w:tc>
         <w:tc>
           <w:tcPr>
-            <w:tcW w:w="3499" w:type="dxa"/>
+            <w:tcW w:w="2207" w:type="dxa"/>
           </w:tcPr>
           <w:p>
             <w:r>
@@ -144,7 +144,7 @@
       <w:tr>
         <w:tc>
           <w:tcPr>
-            <w:tcW w:w="3498" w:type="dxa"/>
+            <w:tcW w:w="2553" w:type="dxa"/>
           </w:tcPr>
           <w:p>
             <w:r>
@@ -154,7 +154,7 @@
         </w:tc>
         <w:tc>
           <w:tcPr>
-            <w:tcW w:w="3498" w:type="dxa"/>
+            <w:tcW w:w="2199" w:type="dxa"/>
           </w:tcPr>
           <w:p>
             <w:r>
@@ -164,7 +164,7 @@
         </w:tc>
         <w:tc>
           <w:tcPr>
-            <w:tcW w:w="3499" w:type="dxa"/>
+            <w:tcW w:w="2103" w:type="dxa"/>
           </w:tcPr>
           <w:p>
             <w:r>
@@ -174,7 +174,7 @@
         </w:tc>
         <w:tc>
           <w:tcPr>
-            <w:tcW w:w="3499" w:type="dxa"/>
+            <w:tcW w:w="2207" w:type="dxa"/>
           </w:tcPr>
           <w:p>
             <w:r>
@@ -186,7 +186,7 @@
       <w:tr>
         <w:tc>
           <w:tcPr>
-            <w:tcW w:w="3498" w:type="dxa"/>
+            <w:tcW w:w="2553" w:type="dxa"/>
           </w:tcPr>
           <w:p>
             <w:r>
@@ -196,7 +196,7 @@
         </w:tc>
         <w:tc>
           <w:tcPr>
-            <w:tcW w:w="3498" w:type="dxa"/>
+            <w:tcW w:w="2199" w:type="dxa"/>
           </w:tcPr>
           <w:p>
             <w:r>
@@ -206,7 +206,7 @@
         </w:tc>
         <w:tc>
           <w:tcPr>
-            <w:tcW w:w="3499" w:type="dxa"/>
+            <w:tcW w:w="2103" w:type="dxa"/>
           </w:tcPr>
           <w:p>
             <w:r>
@@ -216,7 +216,7 @@
         </w:tc>
         <w:tc>
           <w:tcPr>
-            <w:tcW w:w="3499" w:type="dxa"/>
+            <w:tcW w:w="2207" w:type="dxa"/>
           </w:tcPr>
           <w:p>
             <w:r>
@@ -228,7 +228,7 @@
       <w:tr>
         <w:tc>
           <w:tcPr>
-            <w:tcW w:w="3498" w:type="dxa"/>
+            <w:tcW w:w="2553" w:type="dxa"/>
           </w:tcPr>
           <w:p>
             <w:r>
@@ -238,7 +238,7 @@
         </w:tc>
         <w:tc>
           <w:tcPr>
-            <w:tcW w:w="3498" w:type="dxa"/>
+            <w:tcW w:w="2199" w:type="dxa"/>
           </w:tcPr>
           <w:p>
             <w:r>
@@ -248,7 +248,7 @@
         </w:tc>
         <w:tc>
           <w:tcPr>
-            <w:tcW w:w="3499" w:type="dxa"/>
+            <w:tcW w:w="2103" w:type="dxa"/>
           </w:tcPr>
           <w:p>
             <w:r>
@@ -258,7 +258,7 @@
         </w:tc>
         <w:tc>
           <w:tcPr>
-            <w:tcW w:w="3499" w:type="dxa"/>
+            <w:tcW w:w="2207" w:type="dxa"/>
           </w:tcPr>
           <w:p>
             <w:r>
@@ -270,7 +270,7 @@
       <w:tr>
         <w:tc>
           <w:tcPr>
-            <w:tcW w:w="3498" w:type="dxa"/>
+            <w:tcW w:w="2553" w:type="dxa"/>
           </w:tcPr>
           <w:p>
             <w:r>
@@ -280,7 +280,7 @@
         </w:tc>
         <w:tc>
           <w:tcPr>
-            <w:tcW w:w="3498" w:type="dxa"/>
+            <w:tcW w:w="2199" w:type="dxa"/>
           </w:tcPr>
           <w:p>
             <w:r>
@@ -290,7 +290,7 @@
         </w:tc>
         <w:tc>
           <w:tcPr>
-            <w:tcW w:w="3499" w:type="dxa"/>
+            <w:tcW w:w="2103" w:type="dxa"/>
           </w:tcPr>
           <w:p>
             <w:r>
@@ -300,7 +300,7 @@
         </w:tc>
         <w:tc>
           <w:tcPr>
-            <w:tcW w:w="3499" w:type="dxa"/>
+            <w:tcW w:w="2207" w:type="dxa"/>
           </w:tcPr>
           <w:p>
             <w:r>
@@ -312,7 +312,7 @@
       <w:tr>
         <w:tc>
           <w:tcPr>
-            <w:tcW w:w="3498" w:type="dxa"/>
+            <w:tcW w:w="2553" w:type="dxa"/>
           </w:tcPr>
           <w:p>
             <w:r>
@@ -322,7 +322,7 @@
         </w:tc>
         <w:tc>
           <w:tcPr>
-            <w:tcW w:w="3498" w:type="dxa"/>
+            <w:tcW w:w="2199" w:type="dxa"/>
           </w:tcPr>
           <w:p>
             <w:r>
@@ -332,7 +332,7 @@
         </w:tc>
         <w:tc>
           <w:tcPr>
-            <w:tcW w:w="3499" w:type="dxa"/>
+            <w:tcW w:w="2103" w:type="dxa"/>
           </w:tcPr>
           <w:p>
             <w:r>
@@ -342,7 +342,7 @@
         </w:tc>
         <w:tc>
           <w:tcPr>
-            <w:tcW w:w="3499" w:type="dxa"/>
+            <w:tcW w:w="2207" w:type="dxa"/>
           </w:tcPr>
           <w:p>
             <w:r>
@@ -354,7 +354,7 @@
       <w:tr>
         <w:tc>
           <w:tcPr>
-            <w:tcW w:w="3498" w:type="dxa"/>
+            <w:tcW w:w="2553" w:type="dxa"/>
           </w:tcPr>
           <w:p>
             <w:r>
@@ -364,7 +364,7 @@
         </w:tc>
         <w:tc>
           <w:tcPr>
-            <w:tcW w:w="3498" w:type="dxa"/>
+            <w:tcW w:w="2199" w:type="dxa"/>
           </w:tcPr>
           <w:p>
             <w:r>
@@ -374,7 +374,7 @@
         </w:tc>
         <w:tc>
           <w:tcPr>
-            <w:tcW w:w="3499" w:type="dxa"/>
+            <w:tcW w:w="2103" w:type="dxa"/>
           </w:tcPr>
           <w:p>
             <w:r>
@@ -384,7 +384,7 @@
         </w:tc>
         <w:tc>
           <w:tcPr>
-            <w:tcW w:w="3499" w:type="dxa"/>
+            <w:tcW w:w="2207" w:type="dxa"/>
           </w:tcPr>
           <w:p>
             <w:r>
@@ -396,7 +396,7 @@
       <w:tr>
         <w:tc>
           <w:tcPr>
-            <w:tcW w:w="3498" w:type="dxa"/>
+            <w:tcW w:w="2553" w:type="dxa"/>
           </w:tcPr>
           <w:p>
             <w:r>
@@ -406,7 +406,7 @@
         </w:tc>
         <w:tc>
           <w:tcPr>
-            <w:tcW w:w="3498" w:type="dxa"/>
+            <w:tcW w:w="2199" w:type="dxa"/>
           </w:tcPr>
           <w:p>
             <w:r>
@@ -416,7 +416,7 @@
         </w:tc>
         <w:tc>
           <w:tcPr>
-            <w:tcW w:w="3499" w:type="dxa"/>
+            <w:tcW w:w="2103" w:type="dxa"/>
           </w:tcPr>
           <w:p>
             <w:r>
@@ -426,43 +426,13 @@
         </w:tc>
         <w:tc>
           <w:tcPr>
-            <w:tcW w:w="3499" w:type="dxa"/>
+            <w:tcW w:w="2207" w:type="dxa"/>
           </w:tcPr>
           <w:p>
             <w:r>
               <w:t>En Attente</w:t>
             </w:r>
           </w:p>
-        </w:tc>
-      </w:tr>
-      <w:tr>
-        <w:tc>
-          <w:tcPr>
-            <w:tcW w:w="3498" w:type="dxa"/>
-          </w:tcPr>
-          <w:p>
-            <w:r>
-              <w:t>L’utilisateur veut</w:t>
-            </w:r>
-          </w:p>
-        </w:tc>
-        <w:tc>
-          <w:tcPr>
-            <w:tcW w:w="3498" w:type="dxa"/>
-          </w:tcPr>
-          <w:p/>
-        </w:tc>
-        <w:tc>
-          <w:tcPr>
-            <w:tcW w:w="3499" w:type="dxa"/>
-          </w:tcPr>
-          <w:p/>
-        </w:tc>
-        <w:tc>
-          <w:tcPr>
-            <w:tcW w:w="3499" w:type="dxa"/>
-          </w:tcPr>
-          <w:p/>
         </w:tc>
       </w:tr>
     </w:tbl>
@@ -474,13 +444,6 @@
           <w:szCs w:val="40"/>
         </w:rPr>
       </w:pPr>
-      <w:r>
-        <w:rPr>
-          <w:sz w:val="40"/>
-          <w:szCs w:val="40"/>
-        </w:rPr>
-        <w:t>Pro</w:t>
-      </w:r>
       <w:bookmarkStart w:id="0" w:name="_GoBack"/>
       <w:bookmarkEnd w:id="0"/>
       <w:r>
@@ -488,7 +451,7 @@
           <w:sz w:val="40"/>
           <w:szCs w:val="40"/>
         </w:rPr>
-        <w:t xml:space="preserve">duct </w:t>
+        <w:t xml:space="preserve">Product </w:t>
       </w:r>
       <w:proofErr w:type="spellStart"/>
       <w:r>
@@ -1219,7 +1182,7 @@
 </file>
 
 <file path=customXml/itemProps1.xml><?xml version="1.0" encoding="utf-8"?>
-<ds:datastoreItem xmlns:ds="http://schemas.openxmlformats.org/officeDocument/2006/customXml" ds:itemID="{24F6CAE8-98DF-4820-B336-229EC00B2AAF}">
+<ds:datastoreItem xmlns:ds="http://schemas.openxmlformats.org/officeDocument/2006/customXml" ds:itemID="{F61F6AE0-052C-4E58-860F-AB6D99E53556}">
   <ds:schemaRefs>
     <ds:schemaRef ds:uri="http://schemas.openxmlformats.org/officeDocument/2006/bibliography"/>
   </ds:schemaRefs>

</xml_diff>